<commit_message>
Pushed Azure Update Manager - Patching Changes
</commit_message>
<xml_diff>
--- a/AzureSubscriptionCleanUps/CleanUpDocument/EMT DevTest - CleanUp.docx
+++ b/AzureSubscriptionCleanUps/CleanUpDocument/EMT DevTest - CleanUp.docx
@@ -5,6 +5,10 @@
     <w:p>
       <w:pPr>
         <w:pStyle w:val="Heading1"/>
+        <w:numPr>
+          <w:ilvl w:val="0"/>
+          <w:numId w:val="40"/>
+        </w:numPr>
         <w:jc w:val="both"/>
         <w:rPr>
           <w:rFonts w:ascii="Calibri" w:hAnsi="Calibri" w:cs="Calibri"/>
@@ -19,6 +23,7 @@
     </w:p>
     <w:p>
       <w:pPr>
+        <w:ind w:left="360"/>
         <w:jc w:val="both"/>
         <w:rPr>
           <w:rFonts w:ascii="Calibri" w:hAnsi="Calibri" w:cs="Calibri"/>
@@ -33,6 +38,7 @@
     </w:p>
     <w:p>
       <w:pPr>
+        <w:ind w:left="360"/>
         <w:jc w:val="both"/>
         <w:rPr>
           <w:rFonts w:ascii="Calibri" w:hAnsi="Calibri" w:cs="Calibri"/>
@@ -84,7 +90,7 @@
         <w:rPr>
           <w:rFonts w:ascii="Calibri" w:hAnsi="Calibri" w:cs="Calibri"/>
         </w:rPr>
-        <w:t xml:space="preserve"> with mixed POC and development resources, making comprehensive cleanup</w:t>
+        <w:t xml:space="preserve"> with mixed POC and development resources</w:t>
       </w:r>
       <w:r>
         <w:rPr>
@@ -95,6 +101,41 @@
       <w:r>
         <w:rPr>
           <w:rFonts w:ascii="Calibri" w:hAnsi="Calibri" w:cs="Calibri"/>
+          <w:b/>
+          <w:bCs/>
+          <w:highlight w:val="yellow"/>
+        </w:rPr>
+        <w:t>and not connected to CORP network</w:t>
+      </w:r>
+      <w:r>
+        <w:rPr>
+          <w:rFonts w:ascii="Calibri" w:hAnsi="Calibri" w:cs="Calibri"/>
+          <w:b/>
+          <w:bCs/>
+        </w:rPr>
+        <w:t xml:space="preserve"> -</w:t>
+      </w:r>
+      <w:r>
+        <w:rPr>
+          <w:rFonts w:ascii="Calibri" w:hAnsi="Calibri" w:cs="Calibri"/>
+        </w:rPr>
+        <w:t xml:space="preserve"> </w:t>
+      </w:r>
+      <w:r>
+        <w:rPr>
+          <w:rFonts w:ascii="Calibri" w:hAnsi="Calibri" w:cs="Calibri"/>
+        </w:rPr>
+        <w:t>making comprehensive cleanup</w:t>
+      </w:r>
+      <w:r>
+        <w:rPr>
+          <w:rFonts w:ascii="Calibri" w:hAnsi="Calibri" w:cs="Calibri"/>
+        </w:rPr>
+        <w:t xml:space="preserve"> </w:t>
+      </w:r>
+      <w:r>
+        <w:rPr>
+          <w:rFonts w:ascii="Calibri" w:hAnsi="Calibri" w:cs="Calibri"/>
         </w:rPr>
         <w:t>complex and risky exercise.</w:t>
       </w:r>
@@ -102,6 +143,10 @@
     <w:p>
       <w:pPr>
         <w:pStyle w:val="Heading1"/>
+        <w:numPr>
+          <w:ilvl w:val="0"/>
+          <w:numId w:val="40"/>
+        </w:numPr>
         <w:jc w:val="both"/>
         <w:rPr>
           <w:rFonts w:ascii="Calibri" w:hAnsi="Calibri" w:cs="Calibri"/>
@@ -116,6 +161,7 @@
     </w:p>
     <w:p>
       <w:pPr>
+        <w:ind w:left="360"/>
         <w:jc w:val="both"/>
         <w:rPr>
           <w:rFonts w:ascii="Calibri" w:hAnsi="Calibri" w:cs="Calibri"/>
@@ -211,6 +257,7 @@
     </w:p>
     <w:p>
       <w:pPr>
+        <w:ind w:left="360"/>
         <w:jc w:val="both"/>
         <w:rPr>
           <w:rFonts w:ascii="Calibri" w:hAnsi="Calibri" w:cs="Calibri"/>
@@ -266,6 +313,7 @@
     </w:p>
     <w:p>
       <w:pPr>
+        <w:ind w:left="360"/>
         <w:jc w:val="both"/>
         <w:rPr>
           <w:rFonts w:ascii="Calibri" w:hAnsi="Calibri" w:cs="Calibri"/>
@@ -369,6 +417,10 @@
     <w:p>
       <w:pPr>
         <w:pStyle w:val="Heading1"/>
+        <w:numPr>
+          <w:ilvl w:val="0"/>
+          <w:numId w:val="40"/>
+        </w:numPr>
         <w:rPr>
           <w:rFonts w:ascii="Calibri" w:hAnsi="Calibri" w:cs="Calibri"/>
         </w:rPr>
@@ -389,6 +441,7 @@
     <w:p>
       <w:pPr>
         <w:pStyle w:val="Heading2"/>
+        <w:ind w:left="360"/>
         <w:rPr>
           <w:rFonts w:ascii="Calibri" w:hAnsi="Calibri" w:cs="Calibri"/>
         </w:rPr>
@@ -407,6 +460,7 @@
           <w:ilvl w:val="0"/>
           <w:numId w:val="30"/>
         </w:numPr>
+        <w:ind w:left="1440"/>
         <w:jc w:val="both"/>
         <w:rPr>
           <w:rFonts w:ascii="Calibri" w:hAnsi="Calibri" w:cs="Calibri"/>
@@ -426,6 +480,7 @@
           <w:ilvl w:val="0"/>
           <w:numId w:val="30"/>
         </w:numPr>
+        <w:ind w:left="1440"/>
         <w:jc w:val="both"/>
         <w:rPr>
           <w:rFonts w:ascii="Calibri" w:hAnsi="Calibri" w:cs="Calibri"/>
@@ -445,6 +500,7 @@
           <w:ilvl w:val="0"/>
           <w:numId w:val="30"/>
         </w:numPr>
+        <w:ind w:left="1440"/>
         <w:jc w:val="both"/>
         <w:rPr>
           <w:rFonts w:ascii="Calibri" w:hAnsi="Calibri" w:cs="Calibri"/>
@@ -465,6 +521,7 @@
     </w:p>
     <w:p>
       <w:pPr>
+        <w:ind w:left="360"/>
         <w:jc w:val="both"/>
         <w:rPr>
           <w:rFonts w:ascii="Calibri" w:hAnsi="Calibri" w:cs="Calibri"/>
@@ -474,6 +531,7 @@
     <w:p>
       <w:pPr>
         <w:pStyle w:val="Heading2"/>
+        <w:ind w:left="360"/>
         <w:rPr>
           <w:rFonts w:ascii="Calibri" w:hAnsi="Calibri" w:cs="Calibri"/>
         </w:rPr>
@@ -492,6 +550,7 @@
           <w:ilvl w:val="0"/>
           <w:numId w:val="30"/>
         </w:numPr>
+        <w:ind w:left="1440"/>
         <w:jc w:val="both"/>
         <w:rPr>
           <w:rFonts w:ascii="Calibri" w:hAnsi="Calibri" w:cs="Calibri"/>
@@ -511,6 +570,7 @@
           <w:ilvl w:val="0"/>
           <w:numId w:val="30"/>
         </w:numPr>
+        <w:ind w:left="1440"/>
         <w:jc w:val="both"/>
         <w:rPr>
           <w:rFonts w:ascii="Calibri" w:hAnsi="Calibri" w:cs="Calibri"/>
@@ -530,6 +590,7 @@
           <w:ilvl w:val="0"/>
           <w:numId w:val="30"/>
         </w:numPr>
+        <w:ind w:left="1440"/>
         <w:jc w:val="both"/>
         <w:rPr>
           <w:rFonts w:ascii="Calibri" w:hAnsi="Calibri" w:cs="Calibri"/>
@@ -544,15 +605,8 @@
     </w:p>
     <w:p>
       <w:pPr>
-        <w:jc w:val="both"/>
-        <w:rPr>
-          <w:rFonts w:ascii="Calibri" w:hAnsi="Calibri" w:cs="Calibri"/>
-        </w:rPr>
-      </w:pPr>
-    </w:p>
-    <w:p>
-      <w:pPr>
         <w:pStyle w:val="Heading2"/>
+        <w:ind w:left="360"/>
         <w:rPr>
           <w:rFonts w:ascii="Calibri" w:hAnsi="Calibri" w:cs="Calibri"/>
         </w:rPr>
@@ -572,6 +626,7 @@
           <w:ilvl w:val="0"/>
           <w:numId w:val="30"/>
         </w:numPr>
+        <w:ind w:left="1440"/>
         <w:jc w:val="both"/>
         <w:rPr>
           <w:rFonts w:ascii="Calibri" w:hAnsi="Calibri" w:cs="Calibri"/>
@@ -591,6 +646,7 @@
           <w:ilvl w:val="0"/>
           <w:numId w:val="30"/>
         </w:numPr>
+        <w:ind w:left="1440"/>
         <w:jc w:val="both"/>
         <w:rPr>
           <w:rFonts w:ascii="Calibri" w:hAnsi="Calibri" w:cs="Calibri"/>
@@ -610,6 +666,7 @@
           <w:ilvl w:val="0"/>
           <w:numId w:val="30"/>
         </w:numPr>
+        <w:ind w:left="1440"/>
         <w:jc w:val="both"/>
         <w:rPr>
           <w:rFonts w:ascii="Calibri" w:hAnsi="Calibri" w:cs="Calibri"/>
@@ -641,6 +698,7 @@
           <w:ilvl w:val="0"/>
           <w:numId w:val="30"/>
         </w:numPr>
+        <w:ind w:left="1440"/>
         <w:jc w:val="both"/>
         <w:rPr>
           <w:rFonts w:ascii="Calibri" w:hAnsi="Calibri" w:cs="Calibri"/>
@@ -664,6 +722,10 @@
     <w:p>
       <w:pPr>
         <w:pStyle w:val="Heading1"/>
+        <w:numPr>
+          <w:ilvl w:val="0"/>
+          <w:numId w:val="40"/>
+        </w:numPr>
         <w:rPr>
           <w:rFonts w:ascii="Calibri" w:hAnsi="Calibri" w:cs="Calibri"/>
         </w:rPr>
@@ -690,6 +752,7 @@
     <w:p>
       <w:pPr>
         <w:pStyle w:val="Heading2"/>
+        <w:ind w:left="360"/>
         <w:rPr>
           <w:rFonts w:ascii="Calibri" w:hAnsi="Calibri" w:cs="Calibri"/>
         </w:rPr>
@@ -708,21 +771,16 @@
           <w:ilvl w:val="0"/>
           <w:numId w:val="30"/>
         </w:numPr>
-        <w:rPr>
-          <w:rFonts w:ascii="Calibri" w:hAnsi="Calibri" w:cs="Calibri"/>
-        </w:rPr>
-      </w:pPr>
-      <w:r>
-        <w:rPr>
-          <w:rFonts w:ascii="Calibri" w:hAnsi="Calibri" w:cs="Calibri"/>
-        </w:rPr>
-        <w:t xml:space="preserve">Billing and Cost Management: </w:t>
-      </w:r>
-      <w:r>
-        <w:rPr>
-          <w:rFonts w:ascii="Calibri" w:hAnsi="Calibri" w:cs="Calibri"/>
-        </w:rPr>
-        <w:t>Reports may show old names (older time periods) and new names (post changes)</w:t>
+        <w:ind w:left="1440"/>
+        <w:rPr>
+          <w:rFonts w:ascii="Calibri" w:hAnsi="Calibri" w:cs="Calibri"/>
+        </w:rPr>
+      </w:pPr>
+      <w:r>
+        <w:rPr>
+          <w:rFonts w:ascii="Calibri" w:hAnsi="Calibri" w:cs="Calibri"/>
+        </w:rPr>
+        <w:t>Billing and Cost Management: Reports may show old names (older time periods) and new names (post changes)</w:t>
       </w:r>
     </w:p>
     <w:p>
@@ -732,6 +790,7 @@
           <w:ilvl w:val="0"/>
           <w:numId w:val="30"/>
         </w:numPr>
+        <w:ind w:left="1440"/>
         <w:rPr>
           <w:rFonts w:ascii="Calibri" w:hAnsi="Calibri" w:cs="Calibri"/>
         </w:rPr>
@@ -742,31 +801,7 @@
           <w:b/>
           <w:bCs/>
         </w:rPr>
-        <w:t>IaaC</w:t>
-      </w:r>
-      <w:r>
-        <w:rPr>
-          <w:rFonts w:ascii="Calibri" w:hAnsi="Calibri" w:cs="Calibri"/>
-          <w:b/>
-          <w:bCs/>
-        </w:rPr>
-        <w:t xml:space="preserve"> </w:t>
-      </w:r>
-      <w:r>
-        <w:rPr>
-          <w:rFonts w:ascii="Calibri" w:hAnsi="Calibri" w:cs="Calibri"/>
-          <w:b/>
-          <w:bCs/>
-        </w:rPr>
-        <w:t>t</w:t>
-      </w:r>
-      <w:r>
-        <w:rPr>
-          <w:rFonts w:ascii="Calibri" w:hAnsi="Calibri" w:cs="Calibri"/>
-          <w:b/>
-          <w:bCs/>
-        </w:rPr>
-        <w:t>emplate</w:t>
+        <w:t>IaaC template</w:t>
       </w:r>
       <w:r>
         <w:rPr>
@@ -810,6 +845,7 @@
           <w:ilvl w:val="0"/>
           <w:numId w:val="30"/>
         </w:numPr>
+        <w:ind w:left="1440"/>
         <w:rPr>
           <w:rFonts w:ascii="Calibri" w:hAnsi="Calibri" w:cs="Calibri"/>
         </w:rPr>
@@ -862,6 +898,7 @@
           <w:ilvl w:val="0"/>
           <w:numId w:val="30"/>
         </w:numPr>
+        <w:ind w:left="1440"/>
         <w:rPr>
           <w:rFonts w:ascii="Calibri" w:hAnsi="Calibri" w:cs="Calibri"/>
         </w:rPr>
@@ -889,6 +926,7 @@
     </w:p>
     <w:p>
       <w:pPr>
+        <w:ind w:left="360"/>
         <w:rPr>
           <w:rFonts w:ascii="Calibri" w:hAnsi="Calibri" w:cs="Calibri"/>
         </w:rPr>
@@ -897,6 +935,7 @@
     <w:p>
       <w:pPr>
         <w:pStyle w:val="Heading2"/>
+        <w:ind w:left="360"/>
         <w:rPr>
           <w:rFonts w:ascii="Calibri" w:hAnsi="Calibri" w:cs="Calibri"/>
         </w:rPr>
@@ -939,6 +978,7 @@
           <w:ilvl w:val="0"/>
           <w:numId w:val="30"/>
         </w:numPr>
+        <w:ind w:left="1440"/>
         <w:rPr>
           <w:rFonts w:ascii="Calibri" w:hAnsi="Calibri" w:cs="Calibri"/>
         </w:rPr>
@@ -969,6 +1009,7 @@
           <w:ilvl w:val="0"/>
           <w:numId w:val="30"/>
         </w:numPr>
+        <w:ind w:left="1440"/>
         <w:rPr>
           <w:rFonts w:ascii="Calibri" w:hAnsi="Calibri" w:cs="Calibri"/>
         </w:rPr>
@@ -987,6 +1028,7 @@
           <w:ilvl w:val="0"/>
           <w:numId w:val="30"/>
         </w:numPr>
+        <w:ind w:left="1440"/>
         <w:rPr>
           <w:rFonts w:ascii="Calibri" w:hAnsi="Calibri" w:cs="Calibri"/>
         </w:rPr>
@@ -1017,6 +1059,7 @@
           <w:ilvl w:val="0"/>
           <w:numId w:val="30"/>
         </w:numPr>
+        <w:ind w:left="1440"/>
         <w:rPr>
           <w:rFonts w:ascii="Calibri" w:hAnsi="Calibri" w:cs="Calibri"/>
         </w:rPr>
@@ -1035,6 +1078,7 @@
           <w:ilvl w:val="0"/>
           <w:numId w:val="30"/>
         </w:numPr>
+        <w:ind w:left="1440"/>
         <w:rPr>
           <w:rFonts w:ascii="Calibri" w:hAnsi="Calibri" w:cs="Calibri"/>
         </w:rPr>
@@ -1053,6 +1097,7 @@
           <w:ilvl w:val="0"/>
           <w:numId w:val="30"/>
         </w:numPr>
+        <w:ind w:left="1440"/>
         <w:rPr>
           <w:rFonts w:ascii="Calibri" w:hAnsi="Calibri" w:cs="Calibri"/>
         </w:rPr>
@@ -1073,20 +1118,11 @@
     </w:p>
     <w:p>
       <w:pPr>
-        <w:rPr>
-          <w:rFonts w:ascii="Calibri" w:hAnsi="Calibri" w:cs="Calibri"/>
-        </w:rPr>
-      </w:pPr>
-      <w:r>
-        <w:rPr>
-          <w:rFonts w:ascii="Calibri" w:hAnsi="Calibri" w:cs="Calibri"/>
-        </w:rPr>
-        <w:t>Since all resources are part of EMT DevTest subscription</w:t>
-      </w:r>
-    </w:p>
-    <w:p>
-      <w:pPr>
         <w:pStyle w:val="Heading1"/>
+        <w:numPr>
+          <w:ilvl w:val="0"/>
+          <w:numId w:val="40"/>
+        </w:numPr>
         <w:jc w:val="both"/>
         <w:rPr>
           <w:rFonts w:ascii="Calibri" w:hAnsi="Calibri" w:cs="Calibri"/>
@@ -1102,6 +1138,7 @@
     <w:p>
       <w:pPr>
         <w:pStyle w:val="Heading2"/>
+        <w:ind w:left="360"/>
         <w:jc w:val="both"/>
         <w:rPr>
           <w:rFonts w:ascii="Calibri" w:hAnsi="Calibri" w:cs="Calibri"/>
@@ -1121,6 +1158,7 @@
           <w:ilvl w:val="0"/>
           <w:numId w:val="10"/>
         </w:numPr>
+        <w:ind w:left="1080"/>
         <w:jc w:val="both"/>
         <w:rPr>
           <w:rFonts w:ascii="Calibri" w:hAnsi="Calibri" w:cs="Calibri"/>
@@ -1140,6 +1178,7 @@
           <w:ilvl w:val="0"/>
           <w:numId w:val="10"/>
         </w:numPr>
+        <w:ind w:left="1080"/>
         <w:jc w:val="both"/>
         <w:rPr>
           <w:rFonts w:ascii="Calibri" w:hAnsi="Calibri" w:cs="Calibri"/>
@@ -1159,6 +1198,7 @@
           <w:ilvl w:val="0"/>
           <w:numId w:val="10"/>
         </w:numPr>
+        <w:ind w:left="1080"/>
         <w:jc w:val="both"/>
         <w:rPr>
           <w:rFonts w:ascii="Calibri" w:hAnsi="Calibri" w:cs="Calibri"/>
@@ -1168,7 +1208,6 @@
         <w:rPr>
           <w:rFonts w:ascii="Calibri" w:hAnsi="Calibri" w:cs="Calibri"/>
         </w:rPr>
-        <w:lastRenderedPageBreak/>
         <w:t>Cost Impact</w:t>
       </w:r>
       <w:r>
@@ -1191,6 +1230,7 @@
           <w:ilvl w:val="0"/>
           <w:numId w:val="10"/>
         </w:numPr>
+        <w:ind w:left="1080"/>
         <w:jc w:val="both"/>
         <w:rPr>
           <w:rFonts w:ascii="Calibri" w:hAnsi="Calibri" w:cs="Calibri"/>
@@ -1200,6 +1240,7 @@
         <w:rPr>
           <w:rFonts w:ascii="Calibri" w:hAnsi="Calibri" w:cs="Calibri"/>
         </w:rPr>
+        <w:lastRenderedPageBreak/>
         <w:t>Cleanup Action: Delete unused plans or consolidate apps into existing plans</w:t>
       </w:r>
     </w:p>
@@ -1210,6 +1251,7 @@
           <w:ilvl w:val="0"/>
           <w:numId w:val="10"/>
         </w:numPr>
+        <w:ind w:left="1080"/>
         <w:jc w:val="both"/>
         <w:rPr>
           <w:rFonts w:ascii="Calibri" w:hAnsi="Calibri" w:cs="Calibri"/>
@@ -1224,6 +1266,7 @@
     </w:p>
     <w:p>
       <w:pPr>
+        <w:ind w:left="360"/>
         <w:jc w:val="center"/>
         <w:rPr>
           <w:rFonts w:ascii="Calibri" w:hAnsi="Calibri" w:cs="Calibri"/>
@@ -1256,13 +1299,14 @@
           <v:shape id="_x0000_i1025" type="#_x0000_t75" style="width:75.2pt;height:49.2pt" o:ole="">
             <v:imagedata r:id="rId6" o:title=""/>
           </v:shape>
-          <o:OLEObject Type="Embed" ProgID="Excel.Sheet.12" ShapeID="_x0000_i1025" DrawAspect="Icon" ObjectID="_1821971019" r:id="rId7"/>
+          <o:OLEObject Type="Embed" ProgID="Excel.Sheet.12" ShapeID="_x0000_i1025" DrawAspect="Icon" ObjectID="_1822559053" r:id="rId7"/>
         </w:object>
       </w:r>
     </w:p>
     <w:p>
       <w:pPr>
         <w:pStyle w:val="Heading2"/>
+        <w:ind w:left="360"/>
         <w:jc w:val="both"/>
         <w:rPr>
           <w:rFonts w:ascii="Calibri" w:hAnsi="Calibri" w:cs="Calibri"/>
@@ -1282,6 +1326,7 @@
           <w:ilvl w:val="0"/>
           <w:numId w:val="11"/>
         </w:numPr>
+        <w:ind w:left="1080"/>
         <w:jc w:val="both"/>
         <w:rPr>
           <w:rFonts w:ascii="Calibri" w:hAnsi="Calibri" w:cs="Calibri"/>
@@ -1301,6 +1346,7 @@
           <w:ilvl w:val="0"/>
           <w:numId w:val="11"/>
         </w:numPr>
+        <w:ind w:left="1080"/>
         <w:jc w:val="both"/>
         <w:rPr>
           <w:rFonts w:ascii="Calibri" w:hAnsi="Calibri" w:cs="Calibri"/>
@@ -1320,6 +1366,7 @@
           <w:ilvl w:val="0"/>
           <w:numId w:val="11"/>
         </w:numPr>
+        <w:ind w:left="1080"/>
         <w:jc w:val="both"/>
         <w:rPr>
           <w:rFonts w:ascii="Calibri" w:hAnsi="Calibri" w:cs="Calibri"/>
@@ -1359,6 +1406,7 @@
           <w:ilvl w:val="0"/>
           <w:numId w:val="11"/>
         </w:numPr>
+        <w:ind w:left="1080"/>
         <w:jc w:val="both"/>
         <w:rPr>
           <w:rFonts w:ascii="Calibri" w:hAnsi="Calibri" w:cs="Calibri"/>
@@ -1378,6 +1426,7 @@
           <w:ilvl w:val="0"/>
           <w:numId w:val="11"/>
         </w:numPr>
+        <w:ind w:left="1080"/>
         <w:jc w:val="both"/>
         <w:rPr>
           <w:rFonts w:ascii="Calibri" w:hAnsi="Calibri" w:cs="Calibri"/>
@@ -1392,6 +1441,7 @@
     </w:p>
     <w:p>
       <w:pPr>
+        <w:ind w:left="360"/>
         <w:jc w:val="center"/>
         <w:rPr>
           <w:rFonts w:ascii="Calibri" w:hAnsi="Calibri" w:cs="Calibri"/>
@@ -1405,13 +1455,14 @@
           <v:shape id="_x0000_i1026" type="#_x0000_t75" style="width:75.2pt;height:49.2pt" o:ole="">
             <v:imagedata r:id="rId8" o:title=""/>
           </v:shape>
-          <o:OLEObject Type="Embed" ProgID="Excel.Sheet.12" ShapeID="_x0000_i1026" DrawAspect="Icon" ObjectID="_1821971020" r:id="rId9"/>
+          <o:OLEObject Type="Embed" ProgID="Excel.Sheet.12" ShapeID="_x0000_i1026" DrawAspect="Icon" ObjectID="_1822559054" r:id="rId9"/>
         </w:object>
       </w:r>
     </w:p>
     <w:p>
       <w:pPr>
         <w:pStyle w:val="Heading2"/>
+        <w:ind w:left="360"/>
         <w:jc w:val="both"/>
         <w:rPr>
           <w:rFonts w:ascii="Calibri" w:hAnsi="Calibri" w:cs="Calibri"/>
@@ -1431,6 +1482,7 @@
           <w:ilvl w:val="0"/>
           <w:numId w:val="12"/>
         </w:numPr>
+        <w:ind w:left="1080"/>
         <w:jc w:val="both"/>
         <w:rPr>
           <w:rFonts w:ascii="Calibri" w:hAnsi="Calibri" w:cs="Calibri"/>
@@ -1450,6 +1502,7 @@
           <w:ilvl w:val="0"/>
           <w:numId w:val="12"/>
         </w:numPr>
+        <w:ind w:left="1080"/>
         <w:jc w:val="both"/>
         <w:rPr>
           <w:rFonts w:ascii="Calibri" w:hAnsi="Calibri" w:cs="Calibri"/>
@@ -1469,6 +1522,7 @@
           <w:ilvl w:val="0"/>
           <w:numId w:val="12"/>
         </w:numPr>
+        <w:ind w:left="1080"/>
         <w:jc w:val="both"/>
         <w:rPr>
           <w:rFonts w:ascii="Calibri" w:hAnsi="Calibri" w:cs="Calibri"/>
@@ -1488,6 +1542,7 @@
           <w:ilvl w:val="0"/>
           <w:numId w:val="12"/>
         </w:numPr>
+        <w:ind w:left="1080"/>
         <w:jc w:val="both"/>
         <w:rPr>
           <w:rFonts w:ascii="Calibri" w:hAnsi="Calibri" w:cs="Calibri"/>
@@ -1507,6 +1562,7 @@
           <w:ilvl w:val="0"/>
           <w:numId w:val="12"/>
         </w:numPr>
+        <w:ind w:left="1080"/>
         <w:jc w:val="both"/>
         <w:rPr>
           <w:rFonts w:ascii="Calibri" w:hAnsi="Calibri" w:cs="Calibri"/>
@@ -1521,6 +1577,7 @@
     </w:p>
     <w:p>
       <w:pPr>
+        <w:ind w:left="360"/>
         <w:jc w:val="center"/>
         <w:rPr>
           <w:rFonts w:ascii="Calibri" w:hAnsi="Calibri" w:cs="Calibri"/>
@@ -1534,13 +1591,14 @@
           <v:shape id="_x0000_i1027" type="#_x0000_t75" style="width:75.2pt;height:49.2pt" o:ole="">
             <v:imagedata r:id="rId10" o:title=""/>
           </v:shape>
-          <o:OLEObject Type="Embed" ProgID="Excel.Sheet.12" ShapeID="_x0000_i1027" DrawAspect="Icon" ObjectID="_1821971021" r:id="rId11"/>
+          <o:OLEObject Type="Embed" ProgID="Excel.Sheet.12" ShapeID="_x0000_i1027" DrawAspect="Icon" ObjectID="_1822559055" r:id="rId11"/>
         </w:object>
       </w:r>
     </w:p>
     <w:p>
       <w:pPr>
         <w:pStyle w:val="Heading2"/>
+        <w:ind w:left="360"/>
         <w:jc w:val="both"/>
         <w:rPr>
           <w:rFonts w:ascii="Calibri" w:hAnsi="Calibri" w:cs="Calibri"/>
@@ -1560,6 +1618,7 @@
           <w:ilvl w:val="0"/>
           <w:numId w:val="13"/>
         </w:numPr>
+        <w:ind w:left="1080"/>
         <w:jc w:val="both"/>
         <w:rPr>
           <w:rFonts w:ascii="Calibri" w:hAnsi="Calibri" w:cs="Calibri"/>
@@ -1579,6 +1638,7 @@
           <w:ilvl w:val="0"/>
           <w:numId w:val="13"/>
         </w:numPr>
+        <w:ind w:left="1080"/>
         <w:jc w:val="both"/>
         <w:rPr>
           <w:rFonts w:ascii="Calibri" w:hAnsi="Calibri" w:cs="Calibri"/>
@@ -1598,6 +1658,7 @@
           <w:ilvl w:val="0"/>
           <w:numId w:val="13"/>
         </w:numPr>
+        <w:ind w:left="1080"/>
         <w:jc w:val="both"/>
         <w:rPr>
           <w:rFonts w:ascii="Calibri" w:hAnsi="Calibri" w:cs="Calibri"/>
@@ -1617,6 +1678,7 @@
           <w:ilvl w:val="0"/>
           <w:numId w:val="13"/>
         </w:numPr>
+        <w:ind w:left="1080"/>
         <w:jc w:val="both"/>
         <w:rPr>
           <w:rFonts w:ascii="Calibri" w:hAnsi="Calibri" w:cs="Calibri"/>
@@ -1636,6 +1698,7 @@
           <w:ilvl w:val="0"/>
           <w:numId w:val="13"/>
         </w:numPr>
+        <w:ind w:left="1080"/>
         <w:jc w:val="both"/>
         <w:rPr>
           <w:rFonts w:ascii="Calibri" w:hAnsi="Calibri" w:cs="Calibri"/>
@@ -1650,6 +1713,7 @@
     </w:p>
     <w:p>
       <w:pPr>
+        <w:ind w:left="360"/>
         <w:jc w:val="center"/>
         <w:rPr>
           <w:rFonts w:ascii="Calibri" w:hAnsi="Calibri" w:cs="Calibri"/>
@@ -1663,13 +1727,14 @@
           <v:shape id="_x0000_i1028" type="#_x0000_t75" style="width:75.2pt;height:49.2pt" o:ole="">
             <v:imagedata r:id="rId12" o:title=""/>
           </v:shape>
-          <o:OLEObject Type="Embed" ProgID="Excel.Sheet.12" ShapeID="_x0000_i1028" DrawAspect="Icon" ObjectID="_1821971022" r:id="rId13"/>
+          <o:OLEObject Type="Embed" ProgID="Excel.Sheet.12" ShapeID="_x0000_i1028" DrawAspect="Icon" ObjectID="_1822559056" r:id="rId13"/>
         </w:object>
       </w:r>
     </w:p>
     <w:p>
       <w:pPr>
         <w:pStyle w:val="Heading2"/>
+        <w:ind w:left="360"/>
         <w:jc w:val="both"/>
         <w:rPr>
           <w:rFonts w:ascii="Calibri" w:hAnsi="Calibri" w:cs="Calibri"/>
@@ -1679,6 +1744,7 @@
         <w:rPr>
           <w:rFonts w:ascii="Calibri" w:hAnsi="Calibri" w:cs="Calibri"/>
         </w:rPr>
+        <w:lastRenderedPageBreak/>
         <w:t>Unattached Network Interfaces</w:t>
       </w:r>
     </w:p>
@@ -1689,6 +1755,7 @@
           <w:ilvl w:val="0"/>
           <w:numId w:val="14"/>
         </w:numPr>
+        <w:ind w:left="1080"/>
         <w:jc w:val="both"/>
         <w:rPr>
           <w:rFonts w:ascii="Calibri" w:hAnsi="Calibri" w:cs="Calibri"/>
@@ -1708,6 +1775,7 @@
           <w:ilvl w:val="0"/>
           <w:numId w:val="14"/>
         </w:numPr>
+        <w:ind w:left="1080"/>
         <w:jc w:val="both"/>
         <w:rPr>
           <w:rFonts w:ascii="Calibri" w:hAnsi="Calibri" w:cs="Calibri"/>
@@ -1727,6 +1795,7 @@
           <w:ilvl w:val="0"/>
           <w:numId w:val="14"/>
         </w:numPr>
+        <w:ind w:left="1080"/>
         <w:jc w:val="both"/>
         <w:rPr>
           <w:rFonts w:ascii="Calibri" w:hAnsi="Calibri" w:cs="Calibri"/>
@@ -1746,6 +1815,7 @@
           <w:ilvl w:val="0"/>
           <w:numId w:val="14"/>
         </w:numPr>
+        <w:ind w:left="1080"/>
         <w:jc w:val="both"/>
         <w:rPr>
           <w:rFonts w:ascii="Calibri" w:hAnsi="Calibri" w:cs="Calibri"/>
@@ -1765,6 +1835,7 @@
           <w:ilvl w:val="0"/>
           <w:numId w:val="14"/>
         </w:numPr>
+        <w:ind w:left="1080"/>
         <w:jc w:val="both"/>
         <w:rPr>
           <w:rFonts w:ascii="Calibri" w:hAnsi="Calibri" w:cs="Calibri"/>
@@ -1779,6 +1850,7 @@
     </w:p>
     <w:p>
       <w:pPr>
+        <w:ind w:left="360"/>
         <w:jc w:val="center"/>
         <w:rPr>
           <w:rFonts w:ascii="Calibri" w:hAnsi="Calibri" w:cs="Calibri"/>
@@ -1792,13 +1864,14 @@
           <v:shape id="_x0000_i1029" type="#_x0000_t75" style="width:75.2pt;height:49.2pt" o:ole="">
             <v:imagedata r:id="rId14" o:title=""/>
           </v:shape>
-          <o:OLEObject Type="Embed" ProgID="Excel.Sheet.12" ShapeID="_x0000_i1029" DrawAspect="Icon" ObjectID="_1821971023" r:id="rId15"/>
+          <o:OLEObject Type="Embed" ProgID="Excel.Sheet.12" ShapeID="_x0000_i1029" DrawAspect="Icon" ObjectID="_1822559057" r:id="rId15"/>
         </w:object>
       </w:r>
     </w:p>
     <w:p>
       <w:pPr>
         <w:pStyle w:val="Heading2"/>
+        <w:ind w:left="360"/>
         <w:jc w:val="both"/>
         <w:rPr>
           <w:rFonts w:ascii="Calibri" w:hAnsi="Calibri" w:cs="Calibri"/>
@@ -1818,6 +1891,7 @@
           <w:ilvl w:val="0"/>
           <w:numId w:val="15"/>
         </w:numPr>
+        <w:ind w:left="1080"/>
         <w:jc w:val="both"/>
         <w:rPr>
           <w:rFonts w:ascii="Calibri" w:hAnsi="Calibri" w:cs="Calibri"/>
@@ -1837,6 +1911,7 @@
           <w:ilvl w:val="0"/>
           <w:numId w:val="15"/>
         </w:numPr>
+        <w:ind w:left="1080"/>
         <w:jc w:val="both"/>
         <w:rPr>
           <w:rFonts w:ascii="Calibri" w:hAnsi="Calibri" w:cs="Calibri"/>
@@ -1856,6 +1931,7 @@
           <w:ilvl w:val="0"/>
           <w:numId w:val="15"/>
         </w:numPr>
+        <w:ind w:left="1080"/>
         <w:jc w:val="both"/>
         <w:rPr>
           <w:rFonts w:ascii="Calibri" w:hAnsi="Calibri" w:cs="Calibri"/>
@@ -1875,6 +1951,7 @@
           <w:ilvl w:val="0"/>
           <w:numId w:val="15"/>
         </w:numPr>
+        <w:ind w:left="1080"/>
         <w:jc w:val="both"/>
         <w:rPr>
           <w:rFonts w:ascii="Calibri" w:hAnsi="Calibri" w:cs="Calibri"/>
@@ -1894,6 +1971,7 @@
           <w:ilvl w:val="0"/>
           <w:numId w:val="15"/>
         </w:numPr>
+        <w:ind w:left="1080"/>
         <w:jc w:val="both"/>
         <w:rPr>
           <w:rFonts w:ascii="Calibri" w:hAnsi="Calibri" w:cs="Calibri"/>
@@ -1920,6 +1998,7 @@
     </w:p>
     <w:p>
       <w:pPr>
+        <w:ind w:left="360"/>
         <w:jc w:val="center"/>
         <w:rPr>
           <w:rFonts w:ascii="Calibri" w:hAnsi="Calibri" w:cs="Calibri"/>
@@ -1933,12 +2012,13 @@
           <v:shape id="_x0000_i1030" type="#_x0000_t75" style="width:75.2pt;height:49.2pt" o:ole="">
             <v:imagedata r:id="rId16" o:title=""/>
           </v:shape>
-          <o:OLEObject Type="Embed" ProgID="Excel.Sheet.12" ShapeID="_x0000_i1030" DrawAspect="Icon" ObjectID="_1821971024" r:id="rId17"/>
+          <o:OLEObject Type="Embed" ProgID="Excel.Sheet.12" ShapeID="_x0000_i1030" DrawAspect="Icon" ObjectID="_1822559058" r:id="rId17"/>
         </w:object>
       </w:r>
     </w:p>
     <w:p>
       <w:pPr>
+        <w:ind w:left="360"/>
         <w:jc w:val="both"/>
         <w:rPr>
           <w:rFonts w:ascii="Calibri" w:hAnsi="Calibri" w:cs="Calibri"/>
@@ -1948,6 +2028,7 @@
     <w:p>
       <w:pPr>
         <w:pStyle w:val="Heading2"/>
+        <w:ind w:left="360"/>
         <w:jc w:val="both"/>
         <w:rPr>
           <w:rFonts w:ascii="Calibri" w:hAnsi="Calibri" w:cs="Calibri"/>
@@ -1967,6 +2048,7 @@
           <w:ilvl w:val="0"/>
           <w:numId w:val="16"/>
         </w:numPr>
+        <w:ind w:left="1080"/>
         <w:jc w:val="both"/>
         <w:rPr>
           <w:rFonts w:ascii="Calibri" w:hAnsi="Calibri" w:cs="Calibri"/>
@@ -1986,6 +2068,7 @@
           <w:ilvl w:val="0"/>
           <w:numId w:val="16"/>
         </w:numPr>
+        <w:ind w:left="1080"/>
         <w:jc w:val="both"/>
         <w:rPr>
           <w:rFonts w:ascii="Calibri" w:hAnsi="Calibri" w:cs="Calibri"/>
@@ -2005,6 +2088,7 @@
           <w:ilvl w:val="0"/>
           <w:numId w:val="16"/>
         </w:numPr>
+        <w:ind w:left="1080"/>
         <w:jc w:val="both"/>
         <w:rPr>
           <w:rFonts w:ascii="Calibri" w:hAnsi="Calibri" w:cs="Calibri"/>
@@ -2024,6 +2108,7 @@
           <w:ilvl w:val="0"/>
           <w:numId w:val="16"/>
         </w:numPr>
+        <w:ind w:left="1080"/>
         <w:jc w:val="both"/>
         <w:rPr>
           <w:rFonts w:ascii="Calibri" w:hAnsi="Calibri" w:cs="Calibri"/>
@@ -2038,6 +2123,7 @@
     </w:p>
     <w:p>
       <w:pPr>
+        <w:ind w:left="360"/>
         <w:jc w:val="center"/>
         <w:rPr>
           <w:rFonts w:ascii="Calibri" w:hAnsi="Calibri" w:cs="Calibri"/>
@@ -2051,7 +2137,7 @@
           <v:shape id="_x0000_i1031" type="#_x0000_t75" style="width:75.2pt;height:49.2pt" o:ole="">
             <v:imagedata r:id="rId18" o:title=""/>
           </v:shape>
-          <o:OLEObject Type="Embed" ProgID="Excel.Sheet.12" ShapeID="_x0000_i1031" DrawAspect="Icon" ObjectID="_1821971025" r:id="rId19"/>
+          <o:OLEObject Type="Embed" ProgID="Excel.Sheet.12" ShapeID="_x0000_i1031" DrawAspect="Icon" ObjectID="_1822559059" r:id="rId19"/>
         </w:object>
       </w:r>
     </w:p>
@@ -2066,15 +2152,18 @@
     <w:p>
       <w:pPr>
         <w:pStyle w:val="Heading1"/>
-        <w:rPr>
-          <w:rFonts w:ascii="Calibri" w:hAnsi="Calibri" w:cs="Calibri"/>
-        </w:rPr>
-      </w:pPr>
-      <w:r>
-        <w:rPr>
-          <w:rFonts w:ascii="Calibri" w:hAnsi="Calibri" w:cs="Calibri"/>
-        </w:rPr>
-        <w:lastRenderedPageBreak/>
+        <w:numPr>
+          <w:ilvl w:val="0"/>
+          <w:numId w:val="40"/>
+        </w:numPr>
+        <w:rPr>
+          <w:rFonts w:ascii="Calibri" w:hAnsi="Calibri" w:cs="Calibri"/>
+        </w:rPr>
+      </w:pPr>
+      <w:r>
+        <w:rPr>
+          <w:rFonts w:ascii="Calibri" w:hAnsi="Calibri" w:cs="Calibri"/>
+        </w:rPr>
         <w:t>Precautions</w:t>
       </w:r>
     </w:p>
@@ -2113,6 +2202,7 @@
         <w:rPr>
           <w:rFonts w:ascii="Calibri" w:hAnsi="Calibri" w:cs="Calibri"/>
         </w:rPr>
+        <w:lastRenderedPageBreak/>
         <w:t>Take snapshots of critical disks before deletion</w:t>
       </w:r>
       <w:r>
@@ -4978,6 +5068,92 @@
     </w:lvl>
   </w:abstractNum>
   <w:abstractNum w:abstractNumId="24" w15:restartNumberingAfterBreak="0">
+    <w:nsid w:val="50882E42"/>
+    <w:multiLevelType w:val="hybridMultilevel"/>
+    <w:tmpl w:val="824ACC34"/>
+    <w:lvl w:ilvl="0" w:tplc="0409000F">
+      <w:start w:val="1"/>
+      <w:numFmt w:val="decimal"/>
+      <w:lvlText w:val="%1."/>
+      <w:lvlJc w:val="left"/>
+      <w:pPr>
+        <w:ind w:left="720" w:hanging="360"/>
+      </w:pPr>
+    </w:lvl>
+    <w:lvl w:ilvl="1" w:tplc="04090019" w:tentative="1">
+      <w:start w:val="1"/>
+      <w:numFmt w:val="lowerLetter"/>
+      <w:lvlText w:val="%2."/>
+      <w:lvlJc w:val="left"/>
+      <w:pPr>
+        <w:ind w:left="1440" w:hanging="360"/>
+      </w:pPr>
+    </w:lvl>
+    <w:lvl w:ilvl="2" w:tplc="0409001B" w:tentative="1">
+      <w:start w:val="1"/>
+      <w:numFmt w:val="lowerRoman"/>
+      <w:lvlText w:val="%3."/>
+      <w:lvlJc w:val="right"/>
+      <w:pPr>
+        <w:ind w:left="2160" w:hanging="180"/>
+      </w:pPr>
+    </w:lvl>
+    <w:lvl w:ilvl="3" w:tplc="0409000F" w:tentative="1">
+      <w:start w:val="1"/>
+      <w:numFmt w:val="decimal"/>
+      <w:lvlText w:val="%4."/>
+      <w:lvlJc w:val="left"/>
+      <w:pPr>
+        <w:ind w:left="2880" w:hanging="360"/>
+      </w:pPr>
+    </w:lvl>
+    <w:lvl w:ilvl="4" w:tplc="04090019" w:tentative="1">
+      <w:start w:val="1"/>
+      <w:numFmt w:val="lowerLetter"/>
+      <w:lvlText w:val="%5."/>
+      <w:lvlJc w:val="left"/>
+      <w:pPr>
+        <w:ind w:left="3600" w:hanging="360"/>
+      </w:pPr>
+    </w:lvl>
+    <w:lvl w:ilvl="5" w:tplc="0409001B" w:tentative="1">
+      <w:start w:val="1"/>
+      <w:numFmt w:val="lowerRoman"/>
+      <w:lvlText w:val="%6."/>
+      <w:lvlJc w:val="right"/>
+      <w:pPr>
+        <w:ind w:left="4320" w:hanging="180"/>
+      </w:pPr>
+    </w:lvl>
+    <w:lvl w:ilvl="6" w:tplc="0409000F" w:tentative="1">
+      <w:start w:val="1"/>
+      <w:numFmt w:val="decimal"/>
+      <w:lvlText w:val="%7."/>
+      <w:lvlJc w:val="left"/>
+      <w:pPr>
+        <w:ind w:left="5040" w:hanging="360"/>
+      </w:pPr>
+    </w:lvl>
+    <w:lvl w:ilvl="7" w:tplc="04090019" w:tentative="1">
+      <w:start w:val="1"/>
+      <w:numFmt w:val="lowerLetter"/>
+      <w:lvlText w:val="%8."/>
+      <w:lvlJc w:val="left"/>
+      <w:pPr>
+        <w:ind w:left="5760" w:hanging="360"/>
+      </w:pPr>
+    </w:lvl>
+    <w:lvl w:ilvl="8" w:tplc="0409001B" w:tentative="1">
+      <w:start w:val="1"/>
+      <w:numFmt w:val="lowerRoman"/>
+      <w:lvlText w:val="%9."/>
+      <w:lvlJc w:val="right"/>
+      <w:pPr>
+        <w:ind w:left="6480" w:hanging="180"/>
+      </w:pPr>
+    </w:lvl>
+  </w:abstractNum>
+  <w:abstractNum w:abstractNumId="25" w15:restartNumberingAfterBreak="0">
     <w:nsid w:val="54C30B68"/>
     <w:multiLevelType w:val="hybridMultilevel"/>
     <w:tmpl w:val="6E60E7DE"/>
@@ -5089,7 +5265,7 @@
       </w:rPr>
     </w:lvl>
   </w:abstractNum>
-  <w:abstractNum w:abstractNumId="25" w15:restartNumberingAfterBreak="0">
+  <w:abstractNum w:abstractNumId="26" w15:restartNumberingAfterBreak="0">
     <w:nsid w:val="59026F10"/>
     <w:multiLevelType w:val="multilevel"/>
     <w:tmpl w:val="08B42658"/>
@@ -5238,7 +5414,7 @@
       </w:rPr>
     </w:lvl>
   </w:abstractNum>
-  <w:abstractNum w:abstractNumId="26" w15:restartNumberingAfterBreak="0">
+  <w:abstractNum w:abstractNumId="27" w15:restartNumberingAfterBreak="0">
     <w:nsid w:val="5E5D708F"/>
     <w:multiLevelType w:val="multilevel"/>
     <w:tmpl w:val="F97A5F18"/>
@@ -5387,7 +5563,7 @@
       </w:rPr>
     </w:lvl>
   </w:abstractNum>
-  <w:abstractNum w:abstractNumId="27" w15:restartNumberingAfterBreak="0">
+  <w:abstractNum w:abstractNumId="28" w15:restartNumberingAfterBreak="0">
     <w:nsid w:val="5EF23A08"/>
     <w:multiLevelType w:val="hybridMultilevel"/>
     <w:tmpl w:val="B1243768"/>
@@ -5473,7 +5649,7 @@
       </w:pPr>
     </w:lvl>
   </w:abstractNum>
-  <w:abstractNum w:abstractNumId="28" w15:restartNumberingAfterBreak="0">
+  <w:abstractNum w:abstractNumId="29" w15:restartNumberingAfterBreak="0">
     <w:nsid w:val="621475F3"/>
     <w:multiLevelType w:val="multilevel"/>
     <w:tmpl w:val="7E249204"/>
@@ -5622,7 +5798,7 @@
       </w:rPr>
     </w:lvl>
   </w:abstractNum>
-  <w:abstractNum w:abstractNumId="29" w15:restartNumberingAfterBreak="0">
+  <w:abstractNum w:abstractNumId="30" w15:restartNumberingAfterBreak="0">
     <w:nsid w:val="634059BD"/>
     <w:multiLevelType w:val="hybridMultilevel"/>
     <w:tmpl w:val="FC04B9C2"/>
@@ -5735,7 +5911,7 @@
       </w:rPr>
     </w:lvl>
   </w:abstractNum>
-  <w:abstractNum w:abstractNumId="30" w15:restartNumberingAfterBreak="0">
+  <w:abstractNum w:abstractNumId="31" w15:restartNumberingAfterBreak="0">
     <w:nsid w:val="64636FC3"/>
     <w:multiLevelType w:val="multilevel"/>
     <w:tmpl w:val="AFDE57BE"/>
@@ -5884,7 +6060,7 @@
       </w:rPr>
     </w:lvl>
   </w:abstractNum>
-  <w:abstractNum w:abstractNumId="31" w15:restartNumberingAfterBreak="0">
+  <w:abstractNum w:abstractNumId="32" w15:restartNumberingAfterBreak="0">
     <w:nsid w:val="67754854"/>
     <w:multiLevelType w:val="hybridMultilevel"/>
     <w:tmpl w:val="F620B6CC"/>
@@ -5996,7 +6172,7 @@
       </w:rPr>
     </w:lvl>
   </w:abstractNum>
-  <w:abstractNum w:abstractNumId="32" w15:restartNumberingAfterBreak="0">
+  <w:abstractNum w:abstractNumId="33" w15:restartNumberingAfterBreak="0">
     <w:nsid w:val="685C5A0F"/>
     <w:multiLevelType w:val="multilevel"/>
     <w:tmpl w:val="7B529186"/>
@@ -6145,7 +6321,7 @@
       </w:rPr>
     </w:lvl>
   </w:abstractNum>
-  <w:abstractNum w:abstractNumId="33" w15:restartNumberingAfterBreak="0">
+  <w:abstractNum w:abstractNumId="34" w15:restartNumberingAfterBreak="0">
     <w:nsid w:val="6E8E0681"/>
     <w:multiLevelType w:val="hybridMultilevel"/>
     <w:tmpl w:val="4F76B75A"/>
@@ -6257,7 +6433,7 @@
       </w:rPr>
     </w:lvl>
   </w:abstractNum>
-  <w:abstractNum w:abstractNumId="34" w15:restartNumberingAfterBreak="0">
+  <w:abstractNum w:abstractNumId="35" w15:restartNumberingAfterBreak="0">
     <w:nsid w:val="734A3A75"/>
     <w:multiLevelType w:val="hybridMultilevel"/>
     <w:tmpl w:val="7040DC64"/>
@@ -6370,7 +6546,7 @@
       </w:rPr>
     </w:lvl>
   </w:abstractNum>
-  <w:abstractNum w:abstractNumId="35" w15:restartNumberingAfterBreak="0">
+  <w:abstractNum w:abstractNumId="36" w15:restartNumberingAfterBreak="0">
     <w:nsid w:val="75255A8B"/>
     <w:multiLevelType w:val="hybridMultilevel"/>
     <w:tmpl w:val="B8A410AC"/>
@@ -6462,7 +6638,7 @@
       </w:pPr>
     </w:lvl>
   </w:abstractNum>
-  <w:abstractNum w:abstractNumId="36" w15:restartNumberingAfterBreak="0">
+  <w:abstractNum w:abstractNumId="37" w15:restartNumberingAfterBreak="0">
     <w:nsid w:val="79E464F8"/>
     <w:multiLevelType w:val="hybridMultilevel"/>
     <w:tmpl w:val="71B832EC"/>
@@ -6574,7 +6750,7 @@
       </w:rPr>
     </w:lvl>
   </w:abstractNum>
-  <w:abstractNum w:abstractNumId="37" w15:restartNumberingAfterBreak="0">
+  <w:abstractNum w:abstractNumId="38" w15:restartNumberingAfterBreak="0">
     <w:nsid w:val="7AE15E53"/>
     <w:multiLevelType w:val="hybridMultilevel"/>
     <w:tmpl w:val="A5B0FA3E"/>
@@ -6686,7 +6862,7 @@
       </w:rPr>
     </w:lvl>
   </w:abstractNum>
-  <w:abstractNum w:abstractNumId="38" w15:restartNumberingAfterBreak="0">
+  <w:abstractNum w:abstractNumId="39" w15:restartNumberingAfterBreak="0">
     <w:nsid w:val="7B4F548A"/>
     <w:multiLevelType w:val="hybridMultilevel"/>
     <w:tmpl w:val="F6A47792"/>
@@ -6799,31 +6975,31 @@
     </w:lvl>
   </w:abstractNum>
   <w:num w:numId="1" w16cid:durableId="1543205700">
-    <w:abstractNumId w:val="26"/>
+    <w:abstractNumId w:val="27"/>
   </w:num>
   <w:num w:numId="2" w16cid:durableId="373315733">
-    <w:abstractNumId w:val="28"/>
+    <w:abstractNumId w:val="29"/>
   </w:num>
   <w:num w:numId="3" w16cid:durableId="1256475253">
     <w:abstractNumId w:val="5"/>
   </w:num>
   <w:num w:numId="4" w16cid:durableId="838689278">
-    <w:abstractNumId w:val="25"/>
+    <w:abstractNumId w:val="26"/>
   </w:num>
   <w:num w:numId="5" w16cid:durableId="214513785">
     <w:abstractNumId w:val="21"/>
   </w:num>
   <w:num w:numId="6" w16cid:durableId="328755733">
-    <w:abstractNumId w:val="32"/>
+    <w:abstractNumId w:val="33"/>
   </w:num>
   <w:num w:numId="7" w16cid:durableId="892428360">
     <w:abstractNumId w:val="10"/>
   </w:num>
   <w:num w:numId="8" w16cid:durableId="1476024772">
-    <w:abstractNumId w:val="30"/>
+    <w:abstractNumId w:val="31"/>
   </w:num>
   <w:num w:numId="9" w16cid:durableId="880289983">
-    <w:abstractNumId w:val="27"/>
+    <w:abstractNumId w:val="28"/>
   </w:num>
   <w:num w:numId="10" w16cid:durableId="2062974515">
     <w:abstractNumId w:val="23"/>
@@ -6832,7 +7008,7 @@
     <w:abstractNumId w:val="20"/>
   </w:num>
   <w:num w:numId="12" w16cid:durableId="1160079007">
-    <w:abstractNumId w:val="35"/>
+    <w:abstractNumId w:val="36"/>
   </w:num>
   <w:num w:numId="13" w16cid:durableId="1295212994">
     <w:abstractNumId w:val="9"/>
@@ -6847,22 +7023,22 @@
     <w:abstractNumId w:val="18"/>
   </w:num>
   <w:num w:numId="17" w16cid:durableId="1938827025">
-    <w:abstractNumId w:val="29"/>
+    <w:abstractNumId w:val="30"/>
   </w:num>
   <w:num w:numId="18" w16cid:durableId="1183324886">
     <w:abstractNumId w:val="7"/>
   </w:num>
   <w:num w:numId="19" w16cid:durableId="1635453327">
-    <w:abstractNumId w:val="34"/>
+    <w:abstractNumId w:val="35"/>
   </w:num>
   <w:num w:numId="20" w16cid:durableId="149827984">
     <w:abstractNumId w:val="6"/>
   </w:num>
   <w:num w:numId="21" w16cid:durableId="557516331">
-    <w:abstractNumId w:val="24"/>
+    <w:abstractNumId w:val="25"/>
   </w:num>
   <w:num w:numId="22" w16cid:durableId="282158936">
-    <w:abstractNumId w:val="38"/>
+    <w:abstractNumId w:val="39"/>
   </w:num>
   <w:num w:numId="23" w16cid:durableId="1106462997">
     <w:abstractNumId w:val="19"/>
@@ -6874,7 +7050,7 @@
     <w:abstractNumId w:val="12"/>
   </w:num>
   <w:num w:numId="26" w16cid:durableId="1893149404">
-    <w:abstractNumId w:val="33"/>
+    <w:abstractNumId w:val="34"/>
   </w:num>
   <w:num w:numId="27" w16cid:durableId="1957248011">
     <w:abstractNumId w:val="11"/>
@@ -6886,13 +7062,13 @@
     <w:abstractNumId w:val="8"/>
   </w:num>
   <w:num w:numId="30" w16cid:durableId="340283348">
-    <w:abstractNumId w:val="37"/>
+    <w:abstractNumId w:val="38"/>
   </w:num>
   <w:num w:numId="31" w16cid:durableId="383413199">
     <w:abstractNumId w:val="13"/>
   </w:num>
   <w:num w:numId="32" w16cid:durableId="620116214">
-    <w:abstractNumId w:val="36"/>
+    <w:abstractNumId w:val="37"/>
   </w:num>
   <w:num w:numId="33" w16cid:durableId="738483056">
     <w:abstractNumId w:val="2"/>
@@ -6907,13 +7083,16 @@
     <w:abstractNumId w:val="22"/>
   </w:num>
   <w:num w:numId="37" w16cid:durableId="1121416472">
-    <w:abstractNumId w:val="31"/>
+    <w:abstractNumId w:val="32"/>
   </w:num>
   <w:num w:numId="38" w16cid:durableId="897283524">
     <w:abstractNumId w:val="15"/>
   </w:num>
   <w:num w:numId="39" w16cid:durableId="1646204478">
     <w:abstractNumId w:val="1"/>
+  </w:num>
+  <w:num w:numId="40" w16cid:durableId="1471289974">
+    <w:abstractNumId w:val="24"/>
   </w:num>
 </w:numbering>
 </file>
@@ -7520,6 +7699,7 @@
   <w:style w:type="character" w:default="1" w:styleId="DefaultParagraphFont">
     <w:name w:val="Default Paragraph Font"/>
     <w:uiPriority w:val="1"/>
+    <w:semiHidden/>
     <w:unhideWhenUsed/>
   </w:style>
   <w:style w:type="table" w:default="1" w:styleId="TableNormal">

</xml_diff>